<commit_message>
calculations and flowcharts changed
</commit_message>
<xml_diff>
--- a/ai_12/stefan_shyika/Epic1/calculations_practice_work_task_1_stefan_shyika.docx
+++ b/ai_12/stefan_shyika/Epic1/calculations_practice_work_task_1_stefan_shyika.docx
@@ -8,9 +8,9 @@
           <w:noProof/>
         </w:rPr>
         <w:drawing>
-          <wp:inline distT="0" distB="0" distL="0" distR="0" wp14:anchorId="62B3B009" wp14:editId="227521D6">
-            <wp:extent cx="5190476" cy="5847619"/>
-            <wp:effectExtent l="0" t="0" r="0" b="1270"/>
+          <wp:inline distT="0" distB="0" distL="0" distR="0" wp14:anchorId="3A0D3821" wp14:editId="6A5D8F7E">
+            <wp:extent cx="6120765" cy="7320915"/>
+            <wp:effectExtent l="0" t="0" r="0" b="0"/>
             <wp:docPr id="1" name="Рисунок 1"/>
             <wp:cNvGraphicFramePr>
               <a:graphicFrameLocks xmlns:a="http://schemas.openxmlformats.org/drawingml/2006/main" noChangeAspect="1"/>
@@ -31,7 +31,7 @@
                   <pic:spPr>
                     <a:xfrm>
                       <a:off x="0" y="0"/>
-                      <a:ext cx="5190476" cy="5847619"/>
+                      <a:ext cx="6120765" cy="7320915"/>
                     </a:xfrm>
                     <a:prstGeom prst="rect">
                       <a:avLst/>
@@ -43,15 +43,18 @@
           </wp:inline>
         </w:drawing>
       </w:r>
+    </w:p>
+    <w:p>
       <w:r>
         <w:rPr>
           <w:noProof/>
         </w:rPr>
+        <w:lastRenderedPageBreak/>
         <w:drawing>
-          <wp:inline distT="0" distB="0" distL="0" distR="0" wp14:anchorId="00AD2B70" wp14:editId="6E74A15B">
-            <wp:extent cx="6120765" cy="2560320"/>
+          <wp:inline distT="0" distB="0" distL="0" distR="0" wp14:anchorId="14CA87A3" wp14:editId="3D9822E8">
+            <wp:extent cx="6120765" cy="5552440"/>
             <wp:effectExtent l="0" t="0" r="0" b="0"/>
-            <wp:docPr id="2" name="Рисунок 2"/>
+            <wp:docPr id="4" name="Рисунок 4"/>
             <wp:cNvGraphicFramePr>
               <a:graphicFrameLocks xmlns:a="http://schemas.openxmlformats.org/drawingml/2006/main" noChangeAspect="1"/>
             </wp:cNvGraphicFramePr>
@@ -71,7 +74,7 @@
                   <pic:spPr>
                     <a:xfrm>
                       <a:off x="0" y="0"/>
-                      <a:ext cx="6120765" cy="2560320"/>
+                      <a:ext cx="6120765" cy="5552440"/>
                     </a:xfrm>
                     <a:prstGeom prst="rect">
                       <a:avLst/>

</xml_diff>